<commit_message>
Un rubro necesita un tipo de rubro
</commit_message>
<xml_diff>
--- a/Clase/Viernes 12 de agosto.docx
+++ b/Clase/Viernes 12 de agosto.docx
@@ -102,73 +102,93 @@
         </w:rPr>
         <w:t>Texto (solo letras y números)</w:t>
       </w:r>
+    </w:p>
+    <w:p>
+      <w:pPr>
+        <w:rPr>
+          <w:lang w:val="es-CO"/>
+        </w:rPr>
+      </w:pPr>
+      <w:r>
+        <w:rPr>
+          <w:lang w:val="es-CO"/>
+        </w:rPr>
+        <w:t>Entero</w:t>
+      </w:r>
+    </w:p>
+    <w:p>
+      <w:pPr>
+        <w:rPr>
+          <w:lang w:val="es-CO"/>
+        </w:rPr>
+      </w:pPr>
+      <w:r>
+        <w:rPr>
+          <w:lang w:val="es-CO"/>
+        </w:rPr>
+        <w:t>Decimal</w:t>
+      </w:r>
+    </w:p>
+    <w:p>
+      <w:pPr>
+        <w:rPr>
+          <w:lang w:val="es-CO"/>
+        </w:rPr>
+      </w:pPr>
+      <w:r>
+        <w:rPr>
+          <w:lang w:val="es-CO"/>
+        </w:rPr>
+        <w:t>Lógico</w:t>
+      </w:r>
+    </w:p>
+    <w:p>
+      <w:pPr>
+        <w:rPr>
+          <w:lang w:val="es-CO"/>
+        </w:rPr>
+      </w:pPr>
+      <w:r>
+        <w:rPr>
+          <w:lang w:val="es-CO"/>
+        </w:rPr>
+        <w:t>Fecha</w:t>
+      </w:r>
+    </w:p>
+    <w:p>
+      <w:pPr>
+        <w:rPr>
+          <w:lang w:val="es-CO"/>
+        </w:rPr>
+      </w:pPr>
+      <w:r>
+        <w:rPr>
+          <w:lang w:val="es-CO"/>
+        </w:rPr>
+        <w:t>Fecha y Tiempo</w:t>
+      </w:r>
+    </w:p>
+    <w:p>
+      <w:pPr>
+        <w:rPr>
+          <w:lang w:val="es-CO"/>
+        </w:rPr>
+      </w:pPr>
+      <w:r>
+        <w:rPr>
+          <w:lang w:val="es-CO"/>
+        </w:rPr>
+        <w:t>Un rubro necesita de un tipo de rubro</w:t>
+      </w:r>
+    </w:p>
+    <w:p>
+      <w:pPr>
+        <w:rPr>
+          <w:lang w:val="es-CO"/>
+        </w:rPr>
+      </w:pPr>
       <w:bookmarkStart w:id="0" w:name="_GoBack"/>
       <w:bookmarkEnd w:id="0"/>
-    </w:p>
-    <w:p>
-      <w:pPr>
-        <w:rPr>
-          <w:lang w:val="es-CO"/>
-        </w:rPr>
-      </w:pPr>
-      <w:r>
-        <w:rPr>
-          <w:lang w:val="es-CO"/>
-        </w:rPr>
-        <w:t>Entero</w:t>
-      </w:r>
-    </w:p>
-    <w:p>
-      <w:pPr>
-        <w:rPr>
-          <w:lang w:val="es-CO"/>
-        </w:rPr>
-      </w:pPr>
-      <w:r>
-        <w:rPr>
-          <w:lang w:val="es-CO"/>
-        </w:rPr>
-        <w:t>Decimal</w:t>
-      </w:r>
-    </w:p>
-    <w:p>
-      <w:pPr>
-        <w:rPr>
-          <w:lang w:val="es-CO"/>
-        </w:rPr>
-      </w:pPr>
-      <w:r>
-        <w:rPr>
-          <w:lang w:val="es-CO"/>
-        </w:rPr>
-        <w:t>Lógico</w:t>
-      </w:r>
-    </w:p>
-    <w:p>
-      <w:pPr>
-        <w:rPr>
-          <w:lang w:val="es-CO"/>
-        </w:rPr>
-      </w:pPr>
-      <w:r>
-        <w:rPr>
-          <w:lang w:val="es-CO"/>
-        </w:rPr>
-        <w:t>Fecha</w:t>
-      </w:r>
-    </w:p>
-    <w:p>
-      <w:pPr>
-        <w:rPr>
-          <w:lang w:val="es-CO"/>
-        </w:rPr>
-      </w:pPr>
-      <w:r>
-        <w:rPr>
-          <w:lang w:val="es-CO"/>
-        </w:rPr>
-        <w:t>Fecha y Tiempo</w:t>
-      </w:r>
     </w:p>
     <w:sectPr>
       <w:pgSz w:w="11906" w:h="16838"/>

</xml_diff>